<commit_message>
Rename application to Pedestrian Mid-block Crossing Application
</commit_message>
<xml_diff>
--- a/Metadata/OSADP_Application_Metadata_Collection_Form_v3.docx
+++ b/Metadata/OSADP_Application_Metadata_Collection_Form_v3.docx
@@ -19,7 +19,12 @@
     <w:p/>
     <w:p>
       <w:r>
-        <w:t xml:space="preserve">This form collects information about the application to be released on the Open Source </w:t>
+        <w:t>This form collects information about the applicatio</w:t>
+      </w:r>
+      <w:bookmarkStart w:id="0" w:name="_GoBack"/>
+      <w:bookmarkEnd w:id="0"/>
+      <w:r>
+        <w:t xml:space="preserve">n to be released on the Open Source </w:t>
       </w:r>
       <w:r>
         <w:t xml:space="preserve">Application </w:t>
@@ -157,34 +162,8 @@
         <w:t xml:space="preserve"> </w:t>
       </w:r>
       <w:r>
-        <w:fldChar w:fldCharType="begin">
-          <w:ffData>
-            <w:name w:val="Text5"/>
-            <w:enabled/>
-            <w:calcOnExit w:val="0"/>
-            <w:textInput>
-              <w:default w:val="STOL Crossing Request"/>
-            </w:textInput>
-          </w:ffData>
-        </w:fldChar>
-      </w:r>
-      <w:bookmarkStart w:id="0" w:name="Text5"/>
-      <w:r>
-        <w:instrText xml:space="preserve"> FORMTEXT </w:instrText>
-      </w:r>
-      <w:r>
-        <w:fldChar w:fldCharType="separate"/>
-      </w:r>
-      <w:r>
-        <w:rPr>
-          <w:noProof/>
-        </w:rPr>
-        <w:t>STOL Crossing Request</w:t>
-      </w:r>
-      <w:r>
-        <w:fldChar w:fldCharType="end"/>
-      </w:r>
-      <w:bookmarkEnd w:id="0"/>
+        <w:t>Pedestrian Mid-block Crossing Application</w:t>
+      </w:r>
     </w:p>
     <w:p/>
     <w:p>
@@ -3443,7 +3422,7 @@
   <a:extraClrSchemeLst/>
   <a:extLst>
     <a:ext uri="{05A4C25C-085E-4340-85A3-A5531E510DB2}">
-      <thm15:themeFamily xmlns="" xmlns:thm15="http://schemas.microsoft.com/office/thememl/2012/main" name="Office Theme" id="{62F939B6-93AF-4DB8-9C6B-D6C7DFDC589F}" vid="{4A3C46E8-61CC-4603-A589-7422A47A8E4A}"/>
+      <thm15:themeFamily xmlns:thm15="http://schemas.microsoft.com/office/thememl/2012/main" xmlns="" name="Office Theme" id="{62F939B6-93AF-4DB8-9C6B-D6C7DFDC589F}" vid="{4A3C46E8-61CC-4603-A589-7422A47A8E4A}"/>
     </a:ext>
   </a:extLst>
 </a:theme>

</xml_diff>